<commit_message>
[Convenios] Se corrige duplicación de texto en vistos para todas las resoluciones año 2022
</commit_message>
<xml_diff>
--- a/public/word-template/resolucionaddendumhead2022.docx
+++ b/public/word-template/resolucionaddendumhead2022.docx
@@ -1,6 +1,6 @@
 
 <file path=word/document.xml><?xml version="1.0" encoding="utf-8"?>
-<w:document xmlns:wpc="http://schemas.microsoft.com/office/word/2010/wordprocessingCanvas" xmlns:cx="http://schemas.microsoft.com/office/drawing/2014/chartex" xmlns:cx1="http://schemas.microsoft.com/office/drawing/2015/9/8/chartex" xmlns:cx2="http://schemas.microsoft.com/office/drawing/2015/10/21/chartex" xmlns:cx3="http://schemas.microsoft.com/office/drawing/2016/5/9/chartex" xmlns:cx4="http://schemas.microsoft.com/office/drawing/2016/5/10/chartex" xmlns:cx5="http://schemas.microsoft.com/office/drawing/2016/5/11/chartex" xmlns:cx6="http://schemas.microsoft.com/office/drawing/2016/5/12/chartex" xmlns:cx7="http://schemas.microsoft.com/office/drawing/2016/5/13/chartex" xmlns:cx8="http://schemas.microsoft.com/office/drawing/2016/5/14/chartex" xmlns:mc="http://schemas.openxmlformats.org/markup-compatibility/2006" xmlns:aink="http://schemas.microsoft.com/office/drawing/2016/ink" xmlns:am3d="http://schemas.microsoft.com/office/drawing/2017/model3d" xmlns:o="urn:schemas-microsoft-com:office:office" xmlns:r="http://schemas.openxmlformats.org/officeDocument/2006/relationships" xmlns:m="http://schemas.openxmlformats.org/officeDocument/2006/math" xmlns:v="urn:schemas-microsoft-com:vml" xmlns:wp14="http://schemas.microsoft.com/office/word/2010/wordprocessingDrawing" xmlns:wp="http://schemas.openxmlformats.org/drawingml/2006/wordprocessingDrawing" xmlns:w10="urn:schemas-microsoft-com:office:word" xmlns:w="http://schemas.openxmlformats.org/wordprocessingml/2006/main" xmlns:w14="http://schemas.microsoft.com/office/word/2010/wordml" xmlns:w15="http://schemas.microsoft.com/office/word/2012/wordml" xmlns:w16cex="http://schemas.microsoft.com/office/word/2018/wordml/cex" xmlns:w16cid="http://schemas.microsoft.com/office/word/2016/wordml/cid" xmlns:w16="http://schemas.microsoft.com/office/word/2018/wordml" xmlns:w16sdtdh="http://schemas.microsoft.com/office/word/2020/wordml/sdtdatahash" xmlns:w16se="http://schemas.microsoft.com/office/word/2015/wordml/symex" xmlns:wpg="http://schemas.microsoft.com/office/word/2010/wordprocessingGroup" xmlns:wpi="http://schemas.microsoft.com/office/word/2010/wordprocessingInk" xmlns:wne="http://schemas.microsoft.com/office/word/2006/wordml" xmlns:wps="http://schemas.microsoft.com/office/word/2010/wordprocessingShape" mc:Ignorable="w14 w15 w16se w16cid w16 w16cex w16sdtdh wp14">
+<w:document xmlns:wpc="http://schemas.microsoft.com/office/word/2010/wordprocessingCanvas" xmlns:cx="http://schemas.microsoft.com/office/drawing/2014/chartex" xmlns:cx1="http://schemas.microsoft.com/office/drawing/2015/9/8/chartex" xmlns:cx2="http://schemas.microsoft.com/office/drawing/2015/10/21/chartex" xmlns:cx3="http://schemas.microsoft.com/office/drawing/2016/5/9/chartex" xmlns:cx4="http://schemas.microsoft.com/office/drawing/2016/5/10/chartex" xmlns:cx5="http://schemas.microsoft.com/office/drawing/2016/5/11/chartex" xmlns:cx6="http://schemas.microsoft.com/office/drawing/2016/5/12/chartex" xmlns:cx7="http://schemas.microsoft.com/office/drawing/2016/5/13/chartex" xmlns:cx8="http://schemas.microsoft.com/office/drawing/2016/5/14/chartex" xmlns:mc="http://schemas.openxmlformats.org/markup-compatibility/2006" xmlns:aink="http://schemas.microsoft.com/office/drawing/2016/ink" xmlns:am3d="http://schemas.microsoft.com/office/drawing/2017/model3d" xmlns:o="urn:schemas-microsoft-com:office:office" xmlns:oel="http://schemas.microsoft.com/office/2019/extlst" xmlns:r="http://schemas.openxmlformats.org/officeDocument/2006/relationships" xmlns:m="http://schemas.openxmlformats.org/officeDocument/2006/math" xmlns:v="urn:schemas-microsoft-com:vml" xmlns:wp14="http://schemas.microsoft.com/office/word/2010/wordprocessingDrawing" xmlns:wp="http://schemas.openxmlformats.org/drawingml/2006/wordprocessingDrawing" xmlns:w10="urn:schemas-microsoft-com:office:word" xmlns:w="http://schemas.openxmlformats.org/wordprocessingml/2006/main" xmlns:w14="http://schemas.microsoft.com/office/word/2010/wordml" xmlns:w15="http://schemas.microsoft.com/office/word/2012/wordml" xmlns:w16cex="http://schemas.microsoft.com/office/word/2018/wordml/cex" xmlns:w16cid="http://schemas.microsoft.com/office/word/2016/wordml/cid" xmlns:w16="http://schemas.microsoft.com/office/word/2018/wordml" xmlns:w16sdtdh="http://schemas.microsoft.com/office/word/2020/wordml/sdtdatahash" xmlns:w16se="http://schemas.microsoft.com/office/word/2015/wordml/symex" xmlns:wpg="http://schemas.microsoft.com/office/word/2010/wordprocessingGroup" xmlns:wpi="http://schemas.microsoft.com/office/word/2010/wordprocessingInk" xmlns:wne="http://schemas.microsoft.com/office/word/2006/wordml" xmlns:wps="http://schemas.microsoft.com/office/word/2010/wordprocessingShape" mc:Ignorable="w14 w15 w16se w16cid w16 w16cex w16sdtdh wp14">
   <w:body>
     <w:p>
       <w:pPr>
@@ -240,7 +240,73 @@
           <w:rFonts w:ascii="Calibri" w:eastAsia="Calibri" w:hAnsi="Calibri" w:cs="Calibri"/>
           <w:w w:val="90"/>
         </w:rPr>
-        <w:t>2.763 de 1979 y de las Leyes Nos. 18.933 y 18.469; Ley 19.937 de Autoridad Sanitaria;</w:t>
+        <w:t>2.763 de 1979 y de las Leyes Nos. 18.933 y 18.469; Ley 19.937 de Autoridad Sanitaria</w:t>
+      </w:r>
+      <w:r>
+        <w:rPr>
+          <w:rFonts w:ascii="Calibri" w:eastAsia="Calibri" w:hAnsi="Calibri" w:cs="Calibri"/>
+          <w:w w:val="90"/>
+        </w:rPr>
+        <w:t>;</w:t>
+      </w:r>
+      <w:r>
+        <w:t xml:space="preserve"> </w:t>
+      </w:r>
+      <w:r>
+        <w:rPr>
+          <w:rFonts w:ascii="Calibri" w:eastAsia="Calibri" w:hAnsi="Calibri" w:cs="Calibri"/>
+          <w:w w:val="90"/>
+        </w:rPr>
+        <w:t xml:space="preserve">Ley N°19.880 </w:t>
+      </w:r>
+      <w:r>
+        <w:rPr>
+          <w:rFonts w:ascii="Calibri" w:eastAsia="Calibri" w:hAnsi="Calibri" w:cs="Calibri"/>
+          <w:w w:val="90"/>
+        </w:rPr>
+        <w:t>que establece</w:t>
+      </w:r>
+      <w:r>
+        <w:rPr>
+          <w:rFonts w:ascii="Calibri" w:eastAsia="Calibri" w:hAnsi="Calibri" w:cs="Calibri"/>
+          <w:w w:val="90"/>
+        </w:rPr>
+        <w:t xml:space="preserve"> Bases de</w:t>
+      </w:r>
+      <w:r>
+        <w:rPr>
+          <w:rFonts w:ascii="Calibri" w:eastAsia="Calibri" w:hAnsi="Calibri" w:cs="Calibri"/>
+          <w:w w:val="90"/>
+        </w:rPr>
+        <w:t xml:space="preserve"> los</w:t>
+      </w:r>
+      <w:r>
+        <w:rPr>
+          <w:rFonts w:ascii="Calibri" w:eastAsia="Calibri" w:hAnsi="Calibri" w:cs="Calibri"/>
+          <w:w w:val="90"/>
+        </w:rPr>
+        <w:t xml:space="preserve"> Procedimientos</w:t>
+      </w:r>
+      <w:r>
+        <w:rPr>
+          <w:rFonts w:ascii="Calibri" w:eastAsia="Calibri" w:hAnsi="Calibri" w:cs="Calibri"/>
+          <w:w w:val="90"/>
+        </w:rPr>
+        <w:t xml:space="preserve"> Administrativos</w:t>
+      </w:r>
+      <w:r>
+        <w:rPr>
+          <w:rFonts w:ascii="Calibri" w:eastAsia="Calibri" w:hAnsi="Calibri" w:cs="Calibri"/>
+          <w:w w:val="90"/>
+        </w:rPr>
+        <w:t xml:space="preserve"> que rigen los actos de los Órganos de la Administración del Estado</w:t>
+      </w:r>
+      <w:r>
+        <w:rPr>
+          <w:rFonts w:ascii="Calibri" w:eastAsia="Calibri" w:hAnsi="Calibri" w:cs="Calibri"/>
+          <w:w w:val="90"/>
+        </w:rPr>
+        <w:t>;</w:t>
       </w:r>
       <w:r>
         <w:rPr>
@@ -248,94 +314,22 @@
           <w:w w:val="90"/>
           <w:highlight w:val="yellow"/>
         </w:rPr>
-        <w:t>${art8}</w:t>
+        <w:t xml:space="preserve"> </w:t>
       </w:r>
       <w:r>
         <w:rPr>
           <w:rFonts w:ascii="Calibri" w:eastAsia="Calibri" w:hAnsi="Calibri" w:cs="Calibri"/>
           <w:w w:val="90"/>
-        </w:rPr>
-        <w:t xml:space="preserve"> </w:t>
+          <w:highlight w:val="yellow"/>
+        </w:rPr>
+        <w:t>${art8}</w:t>
       </w:r>
       <w:r>
         <w:rPr>
           <w:rFonts w:ascii="Calibri" w:eastAsia="Calibri" w:hAnsi="Calibri" w:cs="Calibri"/>
           <w:w w:val="90"/>
         </w:rPr>
-        <w:t>Decreto N°140/04, del Ministerio de Salud que aprobó el Reglamento</w:t>
-      </w:r>
-      <w:r>
-        <w:rPr>
-          <w:rFonts w:ascii="Calibri" w:eastAsia="Calibri" w:hAnsi="Calibri" w:cs="Calibri"/>
-          <w:w w:val="90"/>
-        </w:rPr>
-        <w:t xml:space="preserve"> Orgánico</w:t>
-      </w:r>
-      <w:r>
-        <w:rPr>
-          <w:rFonts w:ascii="Calibri" w:eastAsia="Calibri" w:hAnsi="Calibri" w:cs="Calibri"/>
-          <w:w w:val="90"/>
-        </w:rPr>
-        <w:t xml:space="preserve"> de los Servicios de Salud;</w:t>
-      </w:r>
-      <w:r>
         <w:t xml:space="preserve"> </w:t>
-      </w:r>
-      <w:r>
-        <w:rPr>
-          <w:rFonts w:ascii="Calibri" w:eastAsia="Calibri" w:hAnsi="Calibri" w:cs="Calibri"/>
-          <w:w w:val="90"/>
-        </w:rPr>
-        <w:t xml:space="preserve">Ley N°19.880 </w:t>
-      </w:r>
-      <w:r>
-        <w:rPr>
-          <w:rFonts w:ascii="Calibri" w:eastAsia="Calibri" w:hAnsi="Calibri" w:cs="Calibri"/>
-          <w:w w:val="90"/>
-        </w:rPr>
-        <w:t>que establece</w:t>
-      </w:r>
-      <w:r>
-        <w:rPr>
-          <w:rFonts w:ascii="Calibri" w:eastAsia="Calibri" w:hAnsi="Calibri" w:cs="Calibri"/>
-          <w:w w:val="90"/>
-        </w:rPr>
-        <w:t xml:space="preserve"> Bases de</w:t>
-      </w:r>
-      <w:r>
-        <w:rPr>
-          <w:rFonts w:ascii="Calibri" w:eastAsia="Calibri" w:hAnsi="Calibri" w:cs="Calibri"/>
-          <w:w w:val="90"/>
-        </w:rPr>
-        <w:t xml:space="preserve"> los</w:t>
-      </w:r>
-      <w:r>
-        <w:rPr>
-          <w:rFonts w:ascii="Calibri" w:eastAsia="Calibri" w:hAnsi="Calibri" w:cs="Calibri"/>
-          <w:w w:val="90"/>
-        </w:rPr>
-        <w:t xml:space="preserve"> Procedimientos</w:t>
-      </w:r>
-      <w:r>
-        <w:rPr>
-          <w:rFonts w:ascii="Calibri" w:eastAsia="Calibri" w:hAnsi="Calibri" w:cs="Calibri"/>
-          <w:w w:val="90"/>
-        </w:rPr>
-        <w:t xml:space="preserve"> Administrativos</w:t>
-      </w:r>
-      <w:r>
-        <w:rPr>
-          <w:rFonts w:ascii="Calibri" w:eastAsia="Calibri" w:hAnsi="Calibri" w:cs="Calibri"/>
-          <w:w w:val="90"/>
-        </w:rPr>
-        <w:t xml:space="preserve"> que rigen los actos de los Órganos de la Administración del Estado</w:t>
-      </w:r>
-      <w:r>
-        <w:rPr>
-          <w:rFonts w:ascii="Calibri" w:eastAsia="Calibri" w:hAnsi="Calibri" w:cs="Calibri"/>
-          <w:w w:val="90"/>
-        </w:rPr>
-        <w:t xml:space="preserve">; </w:t>
       </w:r>
       <w:r>
         <w:rPr>
@@ -2297,7 +2291,7 @@
 </file>
 
 <file path=word/endnotes.xml><?xml version="1.0" encoding="utf-8"?>
-<w:endnotes xmlns:wpc="http://schemas.microsoft.com/office/word/2010/wordprocessingCanvas" xmlns:cx="http://schemas.microsoft.com/office/drawing/2014/chartex" xmlns:cx1="http://schemas.microsoft.com/office/drawing/2015/9/8/chartex" xmlns:cx2="http://schemas.microsoft.com/office/drawing/2015/10/21/chartex" xmlns:cx3="http://schemas.microsoft.com/office/drawing/2016/5/9/chartex" xmlns:cx4="http://schemas.microsoft.com/office/drawing/2016/5/10/chartex" xmlns:cx5="http://schemas.microsoft.com/office/drawing/2016/5/11/chartex" xmlns:cx6="http://schemas.microsoft.com/office/drawing/2016/5/12/chartex" xmlns:cx7="http://schemas.microsoft.com/office/drawing/2016/5/13/chartex" xmlns:cx8="http://schemas.microsoft.com/office/drawing/2016/5/14/chartex" xmlns:mc="http://schemas.openxmlformats.org/markup-compatibility/2006" xmlns:aink="http://schemas.microsoft.com/office/drawing/2016/ink" xmlns:am3d="http://schemas.microsoft.com/office/drawing/2017/model3d" xmlns:o="urn:schemas-microsoft-com:office:office" xmlns:r="http://schemas.openxmlformats.org/officeDocument/2006/relationships" xmlns:m="http://schemas.openxmlformats.org/officeDocument/2006/math" xmlns:v="urn:schemas-microsoft-com:vml" xmlns:wp14="http://schemas.microsoft.com/office/word/2010/wordprocessingDrawing" xmlns:wp="http://schemas.openxmlformats.org/drawingml/2006/wordprocessingDrawing" xmlns:w10="urn:schemas-microsoft-com:office:word" xmlns:w="http://schemas.openxmlformats.org/wordprocessingml/2006/main" xmlns:w14="http://schemas.microsoft.com/office/word/2010/wordml" xmlns:w15="http://schemas.microsoft.com/office/word/2012/wordml" xmlns:w16cex="http://schemas.microsoft.com/office/word/2018/wordml/cex" xmlns:w16cid="http://schemas.microsoft.com/office/word/2016/wordml/cid" xmlns:w16="http://schemas.microsoft.com/office/word/2018/wordml" xmlns:w16sdtdh="http://schemas.microsoft.com/office/word/2020/wordml/sdtdatahash" xmlns:w16se="http://schemas.microsoft.com/office/word/2015/wordml/symex" xmlns:wpg="http://schemas.microsoft.com/office/word/2010/wordprocessingGroup" xmlns:wpi="http://schemas.microsoft.com/office/word/2010/wordprocessingInk" xmlns:wne="http://schemas.microsoft.com/office/word/2006/wordml" xmlns:wps="http://schemas.microsoft.com/office/word/2010/wordprocessingShape" mc:Ignorable="w14 w15 w16se w16cid w16 w16cex w16sdtdh wp14">
+<w:endnotes xmlns:wpc="http://schemas.microsoft.com/office/word/2010/wordprocessingCanvas" xmlns:cx="http://schemas.microsoft.com/office/drawing/2014/chartex" xmlns:cx1="http://schemas.microsoft.com/office/drawing/2015/9/8/chartex" xmlns:cx2="http://schemas.microsoft.com/office/drawing/2015/10/21/chartex" xmlns:cx3="http://schemas.microsoft.com/office/drawing/2016/5/9/chartex" xmlns:cx4="http://schemas.microsoft.com/office/drawing/2016/5/10/chartex" xmlns:cx5="http://schemas.microsoft.com/office/drawing/2016/5/11/chartex" xmlns:cx6="http://schemas.microsoft.com/office/drawing/2016/5/12/chartex" xmlns:cx7="http://schemas.microsoft.com/office/drawing/2016/5/13/chartex" xmlns:cx8="http://schemas.microsoft.com/office/drawing/2016/5/14/chartex" xmlns:mc="http://schemas.openxmlformats.org/markup-compatibility/2006" xmlns:aink="http://schemas.microsoft.com/office/drawing/2016/ink" xmlns:am3d="http://schemas.microsoft.com/office/drawing/2017/model3d" xmlns:o="urn:schemas-microsoft-com:office:office" xmlns:oel="http://schemas.microsoft.com/office/2019/extlst" xmlns:r="http://schemas.openxmlformats.org/officeDocument/2006/relationships" xmlns:m="http://schemas.openxmlformats.org/officeDocument/2006/math" xmlns:v="urn:schemas-microsoft-com:vml" xmlns:wp14="http://schemas.microsoft.com/office/word/2010/wordprocessingDrawing" xmlns:wp="http://schemas.openxmlformats.org/drawingml/2006/wordprocessingDrawing" xmlns:w10="urn:schemas-microsoft-com:office:word" xmlns:w="http://schemas.openxmlformats.org/wordprocessingml/2006/main" xmlns:w14="http://schemas.microsoft.com/office/word/2010/wordml" xmlns:w15="http://schemas.microsoft.com/office/word/2012/wordml" xmlns:w16cex="http://schemas.microsoft.com/office/word/2018/wordml/cex" xmlns:w16cid="http://schemas.microsoft.com/office/word/2016/wordml/cid" xmlns:w16="http://schemas.microsoft.com/office/word/2018/wordml" xmlns:w16sdtdh="http://schemas.microsoft.com/office/word/2020/wordml/sdtdatahash" xmlns:w16se="http://schemas.microsoft.com/office/word/2015/wordml/symex" xmlns:wpg="http://schemas.microsoft.com/office/word/2010/wordprocessingGroup" xmlns:wpi="http://schemas.microsoft.com/office/word/2010/wordprocessingInk" xmlns:wne="http://schemas.microsoft.com/office/word/2006/wordml" xmlns:wps="http://schemas.microsoft.com/office/word/2010/wordprocessingShape" mc:Ignorable="w14 w15 w16se w16cid w16 w16cex w16sdtdh wp14">
   <w:endnote w:type="separator" w:id="-1">
     <w:p>
       <w:pPr>
@@ -2322,7 +2316,7 @@
 </file>
 
 <file path=word/footer1.xml><?xml version="1.0" encoding="utf-8"?>
-<w:ftr xmlns:wpc="http://schemas.microsoft.com/office/word/2010/wordprocessingCanvas" xmlns:cx="http://schemas.microsoft.com/office/drawing/2014/chartex" xmlns:cx1="http://schemas.microsoft.com/office/drawing/2015/9/8/chartex" xmlns:cx2="http://schemas.microsoft.com/office/drawing/2015/10/21/chartex" xmlns:cx3="http://schemas.microsoft.com/office/drawing/2016/5/9/chartex" xmlns:cx4="http://schemas.microsoft.com/office/drawing/2016/5/10/chartex" xmlns:cx5="http://schemas.microsoft.com/office/drawing/2016/5/11/chartex" xmlns:cx6="http://schemas.microsoft.com/office/drawing/2016/5/12/chartex" xmlns:cx7="http://schemas.microsoft.com/office/drawing/2016/5/13/chartex" xmlns:cx8="http://schemas.microsoft.com/office/drawing/2016/5/14/chartex" xmlns:mc="http://schemas.openxmlformats.org/markup-compatibility/2006" xmlns:aink="http://schemas.microsoft.com/office/drawing/2016/ink" xmlns:am3d="http://schemas.microsoft.com/office/drawing/2017/model3d" xmlns:o="urn:schemas-microsoft-com:office:office" xmlns:r="http://schemas.openxmlformats.org/officeDocument/2006/relationships" xmlns:m="http://schemas.openxmlformats.org/officeDocument/2006/math" xmlns:v="urn:schemas-microsoft-com:vml" xmlns:wp14="http://schemas.microsoft.com/office/word/2010/wordprocessingDrawing" xmlns:wp="http://schemas.openxmlformats.org/drawingml/2006/wordprocessingDrawing" xmlns:w10="urn:schemas-microsoft-com:office:word" xmlns:w="http://schemas.openxmlformats.org/wordprocessingml/2006/main" xmlns:w14="http://schemas.microsoft.com/office/word/2010/wordml" xmlns:w15="http://schemas.microsoft.com/office/word/2012/wordml" xmlns:w16cex="http://schemas.microsoft.com/office/word/2018/wordml/cex" xmlns:w16cid="http://schemas.microsoft.com/office/word/2016/wordml/cid" xmlns:w16="http://schemas.microsoft.com/office/word/2018/wordml" xmlns:w16sdtdh="http://schemas.microsoft.com/office/word/2020/wordml/sdtdatahash" xmlns:w16se="http://schemas.microsoft.com/office/word/2015/wordml/symex" xmlns:wpg="http://schemas.microsoft.com/office/word/2010/wordprocessingGroup" xmlns:wpi="http://schemas.microsoft.com/office/word/2010/wordprocessingInk" xmlns:wne="http://schemas.microsoft.com/office/word/2006/wordml" xmlns:wps="http://schemas.microsoft.com/office/word/2010/wordprocessingShape" mc:Ignorable="w14 w15 w16se w16cid w16 w16cex w16sdtdh wp14">
+<w:ftr xmlns:wpc="http://schemas.microsoft.com/office/word/2010/wordprocessingCanvas" xmlns:cx="http://schemas.microsoft.com/office/drawing/2014/chartex" xmlns:cx1="http://schemas.microsoft.com/office/drawing/2015/9/8/chartex" xmlns:cx2="http://schemas.microsoft.com/office/drawing/2015/10/21/chartex" xmlns:cx3="http://schemas.microsoft.com/office/drawing/2016/5/9/chartex" xmlns:cx4="http://schemas.microsoft.com/office/drawing/2016/5/10/chartex" xmlns:cx5="http://schemas.microsoft.com/office/drawing/2016/5/11/chartex" xmlns:cx6="http://schemas.microsoft.com/office/drawing/2016/5/12/chartex" xmlns:cx7="http://schemas.microsoft.com/office/drawing/2016/5/13/chartex" xmlns:cx8="http://schemas.microsoft.com/office/drawing/2016/5/14/chartex" xmlns:mc="http://schemas.openxmlformats.org/markup-compatibility/2006" xmlns:aink="http://schemas.microsoft.com/office/drawing/2016/ink" xmlns:am3d="http://schemas.microsoft.com/office/drawing/2017/model3d" xmlns:o="urn:schemas-microsoft-com:office:office" xmlns:oel="http://schemas.microsoft.com/office/2019/extlst" xmlns:r="http://schemas.openxmlformats.org/officeDocument/2006/relationships" xmlns:m="http://schemas.openxmlformats.org/officeDocument/2006/math" xmlns:v="urn:schemas-microsoft-com:vml" xmlns:wp14="http://schemas.microsoft.com/office/word/2010/wordprocessingDrawing" xmlns:wp="http://schemas.openxmlformats.org/drawingml/2006/wordprocessingDrawing" xmlns:w10="urn:schemas-microsoft-com:office:word" xmlns:w="http://schemas.openxmlformats.org/wordprocessingml/2006/main" xmlns:w14="http://schemas.microsoft.com/office/word/2010/wordml" xmlns:w15="http://schemas.microsoft.com/office/word/2012/wordml" xmlns:w16cex="http://schemas.microsoft.com/office/word/2018/wordml/cex" xmlns:w16cid="http://schemas.microsoft.com/office/word/2016/wordml/cid" xmlns:w16="http://schemas.microsoft.com/office/word/2018/wordml" xmlns:w16sdtdh="http://schemas.microsoft.com/office/word/2020/wordml/sdtdatahash" xmlns:w16se="http://schemas.microsoft.com/office/word/2015/wordml/symex" xmlns:wpg="http://schemas.microsoft.com/office/word/2010/wordprocessingGroup" xmlns:wpi="http://schemas.microsoft.com/office/word/2010/wordprocessingInk" xmlns:wne="http://schemas.microsoft.com/office/word/2006/wordml" xmlns:wps="http://schemas.microsoft.com/office/word/2010/wordprocessingShape" mc:Ignorable="w14 w15 w16se w16cid w16 w16cex w16sdtdh wp14">
   <w:p>
     <w:pPr>
       <w:pStyle w:val="Piedepgina"/>
@@ -2439,7 +2433,6 @@
           <w:docPartUnique/>
         </w:docPartObj>
       </w:sdtPr>
-      <w:sdtEndPr/>
       <w:sdtContent>
         <w:r>
           <w:rPr>
@@ -2501,7 +2494,7 @@
 </file>
 
 <file path=word/footnotes.xml><?xml version="1.0" encoding="utf-8"?>
-<w:footnotes xmlns:wpc="http://schemas.microsoft.com/office/word/2010/wordprocessingCanvas" xmlns:cx="http://schemas.microsoft.com/office/drawing/2014/chartex" xmlns:cx1="http://schemas.microsoft.com/office/drawing/2015/9/8/chartex" xmlns:cx2="http://schemas.microsoft.com/office/drawing/2015/10/21/chartex" xmlns:cx3="http://schemas.microsoft.com/office/drawing/2016/5/9/chartex" xmlns:cx4="http://schemas.microsoft.com/office/drawing/2016/5/10/chartex" xmlns:cx5="http://schemas.microsoft.com/office/drawing/2016/5/11/chartex" xmlns:cx6="http://schemas.microsoft.com/office/drawing/2016/5/12/chartex" xmlns:cx7="http://schemas.microsoft.com/office/drawing/2016/5/13/chartex" xmlns:cx8="http://schemas.microsoft.com/office/drawing/2016/5/14/chartex" xmlns:mc="http://schemas.openxmlformats.org/markup-compatibility/2006" xmlns:aink="http://schemas.microsoft.com/office/drawing/2016/ink" xmlns:am3d="http://schemas.microsoft.com/office/drawing/2017/model3d" xmlns:o="urn:schemas-microsoft-com:office:office" xmlns:r="http://schemas.openxmlformats.org/officeDocument/2006/relationships" xmlns:m="http://schemas.openxmlformats.org/officeDocument/2006/math" xmlns:v="urn:schemas-microsoft-com:vml" xmlns:wp14="http://schemas.microsoft.com/office/word/2010/wordprocessingDrawing" xmlns:wp="http://schemas.openxmlformats.org/drawingml/2006/wordprocessingDrawing" xmlns:w10="urn:schemas-microsoft-com:office:word" xmlns:w="http://schemas.openxmlformats.org/wordprocessingml/2006/main" xmlns:w14="http://schemas.microsoft.com/office/word/2010/wordml" xmlns:w15="http://schemas.microsoft.com/office/word/2012/wordml" xmlns:w16cex="http://schemas.microsoft.com/office/word/2018/wordml/cex" xmlns:w16cid="http://schemas.microsoft.com/office/word/2016/wordml/cid" xmlns:w16="http://schemas.microsoft.com/office/word/2018/wordml" xmlns:w16sdtdh="http://schemas.microsoft.com/office/word/2020/wordml/sdtdatahash" xmlns:w16se="http://schemas.microsoft.com/office/word/2015/wordml/symex" xmlns:wpg="http://schemas.microsoft.com/office/word/2010/wordprocessingGroup" xmlns:wpi="http://schemas.microsoft.com/office/word/2010/wordprocessingInk" xmlns:wne="http://schemas.microsoft.com/office/word/2006/wordml" xmlns:wps="http://schemas.microsoft.com/office/word/2010/wordprocessingShape" mc:Ignorable="w14 w15 w16se w16cid w16 w16cex w16sdtdh wp14">
+<w:footnotes xmlns:wpc="http://schemas.microsoft.com/office/word/2010/wordprocessingCanvas" xmlns:cx="http://schemas.microsoft.com/office/drawing/2014/chartex" xmlns:cx1="http://schemas.microsoft.com/office/drawing/2015/9/8/chartex" xmlns:cx2="http://schemas.microsoft.com/office/drawing/2015/10/21/chartex" xmlns:cx3="http://schemas.microsoft.com/office/drawing/2016/5/9/chartex" xmlns:cx4="http://schemas.microsoft.com/office/drawing/2016/5/10/chartex" xmlns:cx5="http://schemas.microsoft.com/office/drawing/2016/5/11/chartex" xmlns:cx6="http://schemas.microsoft.com/office/drawing/2016/5/12/chartex" xmlns:cx7="http://schemas.microsoft.com/office/drawing/2016/5/13/chartex" xmlns:cx8="http://schemas.microsoft.com/office/drawing/2016/5/14/chartex" xmlns:mc="http://schemas.openxmlformats.org/markup-compatibility/2006" xmlns:aink="http://schemas.microsoft.com/office/drawing/2016/ink" xmlns:am3d="http://schemas.microsoft.com/office/drawing/2017/model3d" xmlns:o="urn:schemas-microsoft-com:office:office" xmlns:oel="http://schemas.microsoft.com/office/2019/extlst" xmlns:r="http://schemas.openxmlformats.org/officeDocument/2006/relationships" xmlns:m="http://schemas.openxmlformats.org/officeDocument/2006/math" xmlns:v="urn:schemas-microsoft-com:vml" xmlns:wp14="http://schemas.microsoft.com/office/word/2010/wordprocessingDrawing" xmlns:wp="http://schemas.openxmlformats.org/drawingml/2006/wordprocessingDrawing" xmlns:w10="urn:schemas-microsoft-com:office:word" xmlns:w="http://schemas.openxmlformats.org/wordprocessingml/2006/main" xmlns:w14="http://schemas.microsoft.com/office/word/2010/wordml" xmlns:w15="http://schemas.microsoft.com/office/word/2012/wordml" xmlns:w16cex="http://schemas.microsoft.com/office/word/2018/wordml/cex" xmlns:w16cid="http://schemas.microsoft.com/office/word/2016/wordml/cid" xmlns:w16="http://schemas.microsoft.com/office/word/2018/wordml" xmlns:w16sdtdh="http://schemas.microsoft.com/office/word/2020/wordml/sdtdatahash" xmlns:w16se="http://schemas.microsoft.com/office/word/2015/wordml/symex" xmlns:wpg="http://schemas.microsoft.com/office/word/2010/wordprocessingGroup" xmlns:wpi="http://schemas.microsoft.com/office/word/2010/wordprocessingInk" xmlns:wne="http://schemas.microsoft.com/office/word/2006/wordml" xmlns:wps="http://schemas.microsoft.com/office/word/2010/wordprocessingShape" mc:Ignorable="w14 w15 w16se w16cid w16 w16cex w16sdtdh wp14">
   <w:footnote w:type="separator" w:id="-1">
     <w:p>
       <w:pPr>
@@ -2526,7 +2519,7 @@
 </file>
 
 <file path=word/header1.xml><?xml version="1.0" encoding="utf-8"?>
-<w:hdr xmlns:wpc="http://schemas.microsoft.com/office/word/2010/wordprocessingCanvas" xmlns:cx="http://schemas.microsoft.com/office/drawing/2014/chartex" xmlns:cx1="http://schemas.microsoft.com/office/drawing/2015/9/8/chartex" xmlns:cx2="http://schemas.microsoft.com/office/drawing/2015/10/21/chartex" xmlns:cx3="http://schemas.microsoft.com/office/drawing/2016/5/9/chartex" xmlns:cx4="http://schemas.microsoft.com/office/drawing/2016/5/10/chartex" xmlns:cx5="http://schemas.microsoft.com/office/drawing/2016/5/11/chartex" xmlns:cx6="http://schemas.microsoft.com/office/drawing/2016/5/12/chartex" xmlns:cx7="http://schemas.microsoft.com/office/drawing/2016/5/13/chartex" xmlns:cx8="http://schemas.microsoft.com/office/drawing/2016/5/14/chartex" xmlns:mc="http://schemas.openxmlformats.org/markup-compatibility/2006" xmlns:aink="http://schemas.microsoft.com/office/drawing/2016/ink" xmlns:am3d="http://schemas.microsoft.com/office/drawing/2017/model3d" xmlns:o="urn:schemas-microsoft-com:office:office" xmlns:r="http://schemas.openxmlformats.org/officeDocument/2006/relationships" xmlns:m="http://schemas.openxmlformats.org/officeDocument/2006/math" xmlns:v="urn:schemas-microsoft-com:vml" xmlns:wp14="http://schemas.microsoft.com/office/word/2010/wordprocessingDrawing" xmlns:wp="http://schemas.openxmlformats.org/drawingml/2006/wordprocessingDrawing" xmlns:w10="urn:schemas-microsoft-com:office:word" xmlns:w="http://schemas.openxmlformats.org/wordprocessingml/2006/main" xmlns:w14="http://schemas.microsoft.com/office/word/2010/wordml" xmlns:w15="http://schemas.microsoft.com/office/word/2012/wordml" xmlns:w16cex="http://schemas.microsoft.com/office/word/2018/wordml/cex" xmlns:w16cid="http://schemas.microsoft.com/office/word/2016/wordml/cid" xmlns:w16="http://schemas.microsoft.com/office/word/2018/wordml" xmlns:w16sdtdh="http://schemas.microsoft.com/office/word/2020/wordml/sdtdatahash" xmlns:w16se="http://schemas.microsoft.com/office/word/2015/wordml/symex" xmlns:wpg="http://schemas.microsoft.com/office/word/2010/wordprocessingGroup" xmlns:wpi="http://schemas.microsoft.com/office/word/2010/wordprocessingInk" xmlns:wne="http://schemas.microsoft.com/office/word/2006/wordml" xmlns:wps="http://schemas.microsoft.com/office/word/2010/wordprocessingShape" mc:Ignorable="w14 w15 w16se w16cid w16 w16cex w16sdtdh wp14">
+<w:hdr xmlns:wpc="http://schemas.microsoft.com/office/word/2010/wordprocessingCanvas" xmlns:cx="http://schemas.microsoft.com/office/drawing/2014/chartex" xmlns:cx1="http://schemas.microsoft.com/office/drawing/2015/9/8/chartex" xmlns:cx2="http://schemas.microsoft.com/office/drawing/2015/10/21/chartex" xmlns:cx3="http://schemas.microsoft.com/office/drawing/2016/5/9/chartex" xmlns:cx4="http://schemas.microsoft.com/office/drawing/2016/5/10/chartex" xmlns:cx5="http://schemas.microsoft.com/office/drawing/2016/5/11/chartex" xmlns:cx6="http://schemas.microsoft.com/office/drawing/2016/5/12/chartex" xmlns:cx7="http://schemas.microsoft.com/office/drawing/2016/5/13/chartex" xmlns:cx8="http://schemas.microsoft.com/office/drawing/2016/5/14/chartex" xmlns:mc="http://schemas.openxmlformats.org/markup-compatibility/2006" xmlns:aink="http://schemas.microsoft.com/office/drawing/2016/ink" xmlns:am3d="http://schemas.microsoft.com/office/drawing/2017/model3d" xmlns:o="urn:schemas-microsoft-com:office:office" xmlns:oel="http://schemas.microsoft.com/office/2019/extlst" xmlns:r="http://schemas.openxmlformats.org/officeDocument/2006/relationships" xmlns:m="http://schemas.openxmlformats.org/officeDocument/2006/math" xmlns:v="urn:schemas-microsoft-com:vml" xmlns:wp14="http://schemas.microsoft.com/office/word/2010/wordprocessingDrawing" xmlns:wp="http://schemas.openxmlformats.org/drawingml/2006/wordprocessingDrawing" xmlns:w10="urn:schemas-microsoft-com:office:word" xmlns:w="http://schemas.openxmlformats.org/wordprocessingml/2006/main" xmlns:w14="http://schemas.microsoft.com/office/word/2010/wordml" xmlns:w15="http://schemas.microsoft.com/office/word/2012/wordml" xmlns:w16cex="http://schemas.microsoft.com/office/word/2018/wordml/cex" xmlns:w16cid="http://schemas.microsoft.com/office/word/2016/wordml/cid" xmlns:w16="http://schemas.microsoft.com/office/word/2018/wordml" xmlns:w16sdtdh="http://schemas.microsoft.com/office/word/2020/wordml/sdtdatahash" xmlns:w16se="http://schemas.microsoft.com/office/word/2015/wordml/symex" xmlns:wpg="http://schemas.microsoft.com/office/word/2010/wordprocessingGroup" xmlns:wpi="http://schemas.microsoft.com/office/word/2010/wordprocessingInk" xmlns:wne="http://schemas.microsoft.com/office/word/2006/wordml" xmlns:wps="http://schemas.microsoft.com/office/word/2010/wordprocessingShape" mc:Ignorable="w14 w15 w16se w16cid w16 w16cex w16sdtdh wp14">
   <w:p>
     <w:pPr>
       <w:pStyle w:val="Encabezado"/>
@@ -2584,7 +2577,7 @@
 </file>
 
 <file path=word/numbering.xml><?xml version="1.0" encoding="utf-8"?>
-<w:numbering xmlns:wpc="http://schemas.microsoft.com/office/word/2010/wordprocessingCanvas" xmlns:cx="http://schemas.microsoft.com/office/drawing/2014/chartex" xmlns:cx1="http://schemas.microsoft.com/office/drawing/2015/9/8/chartex" xmlns:cx2="http://schemas.microsoft.com/office/drawing/2015/10/21/chartex" xmlns:cx3="http://schemas.microsoft.com/office/drawing/2016/5/9/chartex" xmlns:cx4="http://schemas.microsoft.com/office/drawing/2016/5/10/chartex" xmlns:cx5="http://schemas.microsoft.com/office/drawing/2016/5/11/chartex" xmlns:cx6="http://schemas.microsoft.com/office/drawing/2016/5/12/chartex" xmlns:cx7="http://schemas.microsoft.com/office/drawing/2016/5/13/chartex" xmlns:cx8="http://schemas.microsoft.com/office/drawing/2016/5/14/chartex" xmlns:mc="http://schemas.openxmlformats.org/markup-compatibility/2006" xmlns:aink="http://schemas.microsoft.com/office/drawing/2016/ink" xmlns:am3d="http://schemas.microsoft.com/office/drawing/2017/model3d" xmlns:o="urn:schemas-microsoft-com:office:office" xmlns:r="http://schemas.openxmlformats.org/officeDocument/2006/relationships" xmlns:m="http://schemas.openxmlformats.org/officeDocument/2006/math" xmlns:v="urn:schemas-microsoft-com:vml" xmlns:wp14="http://schemas.microsoft.com/office/word/2010/wordprocessingDrawing" xmlns:wp="http://schemas.openxmlformats.org/drawingml/2006/wordprocessingDrawing" xmlns:w10="urn:schemas-microsoft-com:office:word" xmlns:w="http://schemas.openxmlformats.org/wordprocessingml/2006/main" xmlns:w14="http://schemas.microsoft.com/office/word/2010/wordml" xmlns:w15="http://schemas.microsoft.com/office/word/2012/wordml" xmlns:w16cex="http://schemas.microsoft.com/office/word/2018/wordml/cex" xmlns:w16cid="http://schemas.microsoft.com/office/word/2016/wordml/cid" xmlns:w16="http://schemas.microsoft.com/office/word/2018/wordml" xmlns:w16sdtdh="http://schemas.microsoft.com/office/word/2020/wordml/sdtdatahash" xmlns:w16se="http://schemas.microsoft.com/office/word/2015/wordml/symex" xmlns:wpg="http://schemas.microsoft.com/office/word/2010/wordprocessingGroup" xmlns:wpi="http://schemas.microsoft.com/office/word/2010/wordprocessingInk" xmlns:wne="http://schemas.microsoft.com/office/word/2006/wordml" xmlns:wps="http://schemas.microsoft.com/office/word/2010/wordprocessingShape" mc:Ignorable="w14 w15 w16se w16cid w16 w16cex w16sdtdh wp14">
+<w:numbering xmlns:wpc="http://schemas.microsoft.com/office/word/2010/wordprocessingCanvas" xmlns:cx="http://schemas.microsoft.com/office/drawing/2014/chartex" xmlns:cx1="http://schemas.microsoft.com/office/drawing/2015/9/8/chartex" xmlns:cx2="http://schemas.microsoft.com/office/drawing/2015/10/21/chartex" xmlns:cx3="http://schemas.microsoft.com/office/drawing/2016/5/9/chartex" xmlns:cx4="http://schemas.microsoft.com/office/drawing/2016/5/10/chartex" xmlns:cx5="http://schemas.microsoft.com/office/drawing/2016/5/11/chartex" xmlns:cx6="http://schemas.microsoft.com/office/drawing/2016/5/12/chartex" xmlns:cx7="http://schemas.microsoft.com/office/drawing/2016/5/13/chartex" xmlns:cx8="http://schemas.microsoft.com/office/drawing/2016/5/14/chartex" xmlns:mc="http://schemas.openxmlformats.org/markup-compatibility/2006" xmlns:aink="http://schemas.microsoft.com/office/drawing/2016/ink" xmlns:am3d="http://schemas.microsoft.com/office/drawing/2017/model3d" xmlns:o="urn:schemas-microsoft-com:office:office" xmlns:oel="http://schemas.microsoft.com/office/2019/extlst" xmlns:r="http://schemas.openxmlformats.org/officeDocument/2006/relationships" xmlns:m="http://schemas.openxmlformats.org/officeDocument/2006/math" xmlns:v="urn:schemas-microsoft-com:vml" xmlns:wp14="http://schemas.microsoft.com/office/word/2010/wordprocessingDrawing" xmlns:wp="http://schemas.openxmlformats.org/drawingml/2006/wordprocessingDrawing" xmlns:w10="urn:schemas-microsoft-com:office:word" xmlns:w="http://schemas.openxmlformats.org/wordprocessingml/2006/main" xmlns:w14="http://schemas.microsoft.com/office/word/2010/wordml" xmlns:w15="http://schemas.microsoft.com/office/word/2012/wordml" xmlns:w16cex="http://schemas.microsoft.com/office/word/2018/wordml/cex" xmlns:w16cid="http://schemas.microsoft.com/office/word/2016/wordml/cid" xmlns:w16="http://schemas.microsoft.com/office/word/2018/wordml" xmlns:w16sdtdh="http://schemas.microsoft.com/office/word/2020/wordml/sdtdatahash" xmlns:w16se="http://schemas.microsoft.com/office/word/2015/wordml/symex" xmlns:wpg="http://schemas.microsoft.com/office/word/2010/wordprocessingGroup" xmlns:wpi="http://schemas.microsoft.com/office/word/2010/wordprocessingInk" xmlns:wne="http://schemas.microsoft.com/office/word/2006/wordml" xmlns:wps="http://schemas.microsoft.com/office/word/2010/wordprocessingShape" mc:Ignorable="w14 w15 w16se w16cid w16 w16cex w16sdtdh wp14">
   <w:numPicBullet w:numPicBulletId="0">
     <w:pict>
       <v:shapetype id="_x0000_t75" coordsize="21600,21600" o:spt="75" o:preferrelative="t" path="m@4@5l@4@11@9@11@9@5xe" filled="f" stroked="f">
@@ -2606,14 +2599,14 @@
         <v:path o:extrusionok="f" gradientshapeok="t" o:connecttype="rect"/>
         <o:lock v:ext="edit" aspectratio="t"/>
       </v:shapetype>
-      <v:shape id="_x0000_i1066" type="#_x0000_t75" style="width:201.75pt;height:201.75pt" o:bullet="t">
+      <v:shape id="_x0000_i1050" type="#_x0000_t75" style="width:201.6pt;height:201.6pt" o:bullet="t">
         <v:imagedata r:id="rId1" o:title="email"/>
       </v:shape>
     </w:pict>
   </w:numPicBullet>
   <w:numPicBullet w:numPicBulletId="1">
     <w:pict>
-      <v:shape id="_x0000_i1067" type="#_x0000_t75" style="width:223.5pt;height:273.75pt" o:bullet="t">
+      <v:shape id="_x0000_i1051" type="#_x0000_t75" style="width:223.2pt;height:273.6pt" o:bullet="t">
         <v:imagedata r:id="rId2" o:title="CORREO"/>
       </v:shape>
     </w:pict>
@@ -7274,7 +7267,7 @@
       </w:pPr>
     </w:lvl>
   </w:abstractNum>
-  <w:num w:numId="1">
+  <w:num w:numId="1" w16cid:durableId="228853565">
     <w:abstractNumId w:val="5"/>
     <w:lvlOverride w:ilvl="0">
       <w:startOverride w:val="1"/>
@@ -7304,7 +7297,7 @@
       <w:startOverride w:val="1"/>
     </w:lvlOverride>
   </w:num>
-  <w:num w:numId="2">
+  <w:num w:numId="2" w16cid:durableId="407311772">
     <w:abstractNumId w:val="29"/>
     <w:lvlOverride w:ilvl="0">
       <w:startOverride w:val="1"/>
@@ -7334,136 +7327,136 @@
       <w:startOverride w:val="1"/>
     </w:lvlOverride>
   </w:num>
-  <w:num w:numId="3">
+  <w:num w:numId="3" w16cid:durableId="692002740">
     <w:abstractNumId w:val="5"/>
   </w:num>
-  <w:num w:numId="4">
+  <w:num w:numId="4" w16cid:durableId="1418668231">
     <w:abstractNumId w:val="29"/>
   </w:num>
-  <w:num w:numId="5">
+  <w:num w:numId="5" w16cid:durableId="428233021">
     <w:abstractNumId w:val="1"/>
   </w:num>
-  <w:num w:numId="6">
+  <w:num w:numId="6" w16cid:durableId="591082683">
     <w:abstractNumId w:val="10"/>
   </w:num>
-  <w:num w:numId="7">
+  <w:num w:numId="7" w16cid:durableId="736785900">
     <w:abstractNumId w:val="3"/>
   </w:num>
-  <w:num w:numId="8">
+  <w:num w:numId="8" w16cid:durableId="937711770">
     <w:abstractNumId w:val="42"/>
   </w:num>
-  <w:num w:numId="9">
+  <w:num w:numId="9" w16cid:durableId="1445419490">
     <w:abstractNumId w:val="40"/>
   </w:num>
-  <w:num w:numId="10">
+  <w:num w:numId="10" w16cid:durableId="1960530757">
     <w:abstractNumId w:val="27"/>
   </w:num>
-  <w:num w:numId="11">
+  <w:num w:numId="11" w16cid:durableId="1474061807">
     <w:abstractNumId w:val="39"/>
   </w:num>
-  <w:num w:numId="12">
+  <w:num w:numId="12" w16cid:durableId="1969315890">
     <w:abstractNumId w:val="17"/>
   </w:num>
-  <w:num w:numId="13">
+  <w:num w:numId="13" w16cid:durableId="1352294778">
     <w:abstractNumId w:val="2"/>
   </w:num>
-  <w:num w:numId="14">
+  <w:num w:numId="14" w16cid:durableId="398984608">
     <w:abstractNumId w:val="0"/>
   </w:num>
-  <w:num w:numId="15">
+  <w:num w:numId="15" w16cid:durableId="1634212991">
     <w:abstractNumId w:val="38"/>
   </w:num>
-  <w:num w:numId="16">
+  <w:num w:numId="16" w16cid:durableId="1562445563">
     <w:abstractNumId w:val="14"/>
   </w:num>
-  <w:num w:numId="17">
+  <w:num w:numId="17" w16cid:durableId="342365134">
     <w:abstractNumId w:val="4"/>
   </w:num>
-  <w:num w:numId="18">
+  <w:num w:numId="18" w16cid:durableId="199905651">
     <w:abstractNumId w:val="25"/>
   </w:num>
-  <w:num w:numId="19">
+  <w:num w:numId="19" w16cid:durableId="1191336648">
     <w:abstractNumId w:val="20"/>
   </w:num>
-  <w:num w:numId="20">
+  <w:num w:numId="20" w16cid:durableId="432818862">
     <w:abstractNumId w:val="13"/>
   </w:num>
-  <w:num w:numId="21">
+  <w:num w:numId="21" w16cid:durableId="1267347389">
     <w:abstractNumId w:val="8"/>
   </w:num>
-  <w:num w:numId="22">
+  <w:num w:numId="22" w16cid:durableId="1344210360">
     <w:abstractNumId w:val="11"/>
   </w:num>
-  <w:num w:numId="23">
+  <w:num w:numId="23" w16cid:durableId="1265725397">
     <w:abstractNumId w:val="9"/>
   </w:num>
-  <w:num w:numId="24">
+  <w:num w:numId="24" w16cid:durableId="421728671">
     <w:abstractNumId w:val="41"/>
   </w:num>
-  <w:num w:numId="25">
+  <w:num w:numId="25" w16cid:durableId="420180820">
     <w:abstractNumId w:val="37"/>
   </w:num>
-  <w:num w:numId="26">
+  <w:num w:numId="26" w16cid:durableId="518784187">
     <w:abstractNumId w:val="19"/>
   </w:num>
-  <w:num w:numId="27">
+  <w:num w:numId="27" w16cid:durableId="381101409">
     <w:abstractNumId w:val="30"/>
   </w:num>
-  <w:num w:numId="28">
+  <w:num w:numId="28" w16cid:durableId="1866597464">
     <w:abstractNumId w:val="26"/>
   </w:num>
-  <w:num w:numId="29">
+  <w:num w:numId="29" w16cid:durableId="88427013">
     <w:abstractNumId w:val="15"/>
   </w:num>
-  <w:num w:numId="30">
+  <w:num w:numId="30" w16cid:durableId="1503620677">
     <w:abstractNumId w:val="22"/>
   </w:num>
-  <w:num w:numId="31">
+  <w:num w:numId="31" w16cid:durableId="442924722">
     <w:abstractNumId w:val="23"/>
   </w:num>
-  <w:num w:numId="32">
+  <w:num w:numId="32" w16cid:durableId="1785689302">
     <w:abstractNumId w:val="12"/>
   </w:num>
-  <w:num w:numId="33">
+  <w:num w:numId="33" w16cid:durableId="1737360210">
     <w:abstractNumId w:val="6"/>
   </w:num>
-  <w:num w:numId="34">
+  <w:num w:numId="34" w16cid:durableId="107506725">
     <w:abstractNumId w:val="7"/>
   </w:num>
-  <w:num w:numId="35">
+  <w:num w:numId="35" w16cid:durableId="880367149">
     <w:abstractNumId w:val="32"/>
   </w:num>
-  <w:num w:numId="36">
+  <w:num w:numId="36" w16cid:durableId="2085032507">
     <w:abstractNumId w:val="36"/>
   </w:num>
-  <w:num w:numId="37">
+  <w:num w:numId="37" w16cid:durableId="612254040">
     <w:abstractNumId w:val="31"/>
   </w:num>
-  <w:num w:numId="38">
+  <w:num w:numId="38" w16cid:durableId="349988026">
     <w:abstractNumId w:val="16"/>
   </w:num>
-  <w:num w:numId="39">
+  <w:num w:numId="39" w16cid:durableId="2065642806">
     <w:abstractNumId w:val="24"/>
   </w:num>
-  <w:num w:numId="40">
+  <w:num w:numId="40" w16cid:durableId="357047610">
     <w:abstractNumId w:val="18"/>
   </w:num>
-  <w:num w:numId="41">
+  <w:num w:numId="41" w16cid:durableId="331296353">
     <w:abstractNumId w:val="28"/>
   </w:num>
-  <w:num w:numId="42">
+  <w:num w:numId="42" w16cid:durableId="2025739372">
     <w:abstractNumId w:val="33"/>
   </w:num>
-  <w:num w:numId="43">
+  <w:num w:numId="43" w16cid:durableId="1581985229">
     <w:abstractNumId w:val="21"/>
   </w:num>
-  <w:num w:numId="44">
+  <w:num w:numId="44" w16cid:durableId="315843682">
     <w:abstractNumId w:val="43"/>
   </w:num>
-  <w:num w:numId="45">
+  <w:num w:numId="45" w16cid:durableId="1144852203">
     <w:abstractNumId w:val="34"/>
   </w:num>
-  <w:num w:numId="46">
+  <w:num w:numId="46" w16cid:durableId="86048864">
     <w:abstractNumId w:val="35"/>
   </w:num>
 </w:numbering>

</xml_diff>